<commit_message>
Nuevo servicio agregado Manejo de archivos
</commit_message>
<xml_diff>
--- a/Servicios.docx
+++ b/Servicios.docx
@@ -1228,6 +1228,9 @@
       <w:r>
         <w:t xml:space="preserve"> y que no estén dados de baja.</w:t>
       </w:r>
+      <w:r>
+        <w:t xml:space="preserve"> (EN ESTE METODO TAMBIEN SE ENVIA UN CORREO AUTOMATICO AL CLIENTE INFORMANDO LOS DATOS DEL NUEVO EMPLEADO QUE REALIZARA EL SERVICIO)</w:t>
+      </w:r>
     </w:p>
     <w:p>
       <w:pPr>
@@ -1430,6 +1433,17 @@
       </w:r>
       <w:r>
         <w:t xml:space="preserve">el registro completo de la frecuencia horario de un determinado empleado. Por cuestiones de legibilidad se divide el registro en 4 semanas. </w:t>
+      </w:r>
+      <w:r>
+        <w:t xml:space="preserve"> </w:t>
+      </w:r>
+      <w:proofErr w:type="spellStart"/>
+      <w:r>
+        <w:t>Ademas</w:t>
+      </w:r>
+      <w:proofErr w:type="spellEnd"/>
+      <w:r>
+        <w:t xml:space="preserve"> retorna el cálculo del total de horas trabajadas</w:t>
       </w:r>
     </w:p>
     <w:p>
@@ -1984,11 +1998,11 @@
             </w:r>
             <w:proofErr w:type="spellEnd"/>
             <w:r>
-              <w:t xml:space="preserve"> Cliente/Modificar Horarios </w:t>
+              <w:t xml:space="preserve"> </w:t>
             </w:r>
             <w:r>
               <w:lastRenderedPageBreak/>
-              <w:t>frecuencia</w:t>
+              <w:t>Cliente/Modificar Horarios frecuencia</w:t>
             </w:r>
           </w:p>
         </w:tc>
@@ -2301,21 +2315,6 @@
     <w:p>
       <w:pPr>
         <w:jc w:val="both"/>
-      </w:pPr>
-    </w:p>
-    <w:p>
-      <w:pPr>
-        <w:jc w:val="both"/>
-      </w:pPr>
-    </w:p>
-    <w:p>
-      <w:pPr>
-        <w:jc w:val="both"/>
-      </w:pPr>
-    </w:p>
-    <w:p>
-      <w:pPr>
-        <w:jc w:val="both"/>
         <w:rPr>
           <w:b/>
         </w:rPr>
@@ -2449,6 +2448,72 @@
         <w:rPr>
           <w:b/>
         </w:rPr>
+        <w:t>getCantidadEmpleados</w:t>
+      </w:r>
+      <w:proofErr w:type="spellEnd"/>
+      <w:r>
+        <w:rPr>
+          <w:b/>
+        </w:rPr>
+        <w:t>)</w:t>
+      </w:r>
+      <w:r>
+        <w:t xml:space="preserve"> // ruta que retorna</w:t>
+      </w:r>
+      <w:r>
+        <w:t xml:space="preserve"> </w:t>
+      </w:r>
+      <w:r>
+        <w:t>la cantidad de empleados (Se pueden ver quienes pero no en esta versión)</w:t>
+      </w:r>
+    </w:p>
+    <w:p>
+      <w:pPr>
+        <w:jc w:val="both"/>
+      </w:pPr>
+      <w:proofErr w:type="gramStart"/>
+      <w:r>
+        <w:rPr>
+          <w:b/>
+        </w:rPr>
+        <w:t>dashboard</w:t>
+      </w:r>
+      <w:r>
+        <w:rPr>
+          <w:b/>
+        </w:rPr>
+        <w:t>Routes</w:t>
+      </w:r>
+      <w:r>
+        <w:rPr>
+          <w:b/>
+        </w:rPr>
+        <w:t>.</w:t>
+      </w:r>
+      <w:r>
+        <w:rPr>
+          <w:b/>
+        </w:rPr>
+        <w:t>get</w:t>
+      </w:r>
+      <w:r>
+        <w:rPr>
+          <w:b/>
+        </w:rPr>
+        <w:t>(</w:t>
+      </w:r>
+      <w:proofErr w:type="gramEnd"/>
+      <w:r>
+        <w:rPr>
+          <w:b/>
+        </w:rPr>
+        <w:t>'/</w:t>
+      </w:r>
+      <w:proofErr w:type="spellStart"/>
+      <w:r>
+        <w:rPr>
+          <w:b/>
+        </w:rPr>
         <w:t>getCantidadEmpleadosSinServicios</w:t>
       </w:r>
       <w:proofErr w:type="spellEnd"/>
@@ -2459,13 +2524,7 @@
         <w:t>)</w:t>
       </w:r>
       <w:r>
-        <w:t xml:space="preserve"> // ruta que retorna</w:t>
-      </w:r>
-      <w:r>
-        <w:t xml:space="preserve"> </w:t>
-      </w:r>
-      <w:r>
-        <w:t>la cantidad de empleados que aun no tiene asignados servicios. (Se pueden ver quienes pero no en esta versión)</w:t>
+        <w:t xml:space="preserve"> // ruta que retorna la cantidad de empleados que no tienen su frecuencia horario creada. . (Se pueden ver quienes pero no en esta versión)</w:t>
       </w:r>
     </w:p>
     <w:p>
@@ -2573,12 +2632,26 @@
         </w:rPr>
         <w:t>'/</w:t>
       </w:r>
-      <w:r>
-        <w:rPr>
-          <w:b/>
-        </w:rPr>
-        <w:t>getTopEmpleadosConMenosCantidadDeServicios</w:t>
-      </w:r>
+      <w:proofErr w:type="spellStart"/>
+      <w:r>
+        <w:rPr>
+          <w:b/>
+        </w:rPr>
+        <w:t>getTopEmpleadosConMenos</w:t>
+      </w:r>
+      <w:r>
+        <w:rPr>
+          <w:b/>
+        </w:rPr>
+        <w:t>Horas</w:t>
+      </w:r>
+      <w:r>
+        <w:rPr>
+          <w:b/>
+        </w:rPr>
+        <w:t>DeServicios</w:t>
+      </w:r>
+      <w:proofErr w:type="spellEnd"/>
       <w:r>
         <w:rPr>
           <w:b/>
@@ -2586,7 +2659,13 @@
         <w:t>)</w:t>
       </w:r>
       <w:r>
-        <w:t xml:space="preserve"> // ruta que retorna los nombres de los 5 empleados con MENOS cantidad de servicios. . (</w:t>
+        <w:t xml:space="preserve"> // ruta </w:t>
+      </w:r>
+      <w:r>
+        <w:t xml:space="preserve">que retorna los nombres de los 10  empleados con MENOS horas acumuladas </w:t>
+      </w:r>
+      <w:r>
+        <w:t>de servicios. . (</w:t>
       </w:r>
       <w:proofErr w:type="gramStart"/>
       <w:r>
@@ -2652,7 +2731,19 @@
         <w:rPr>
           <w:b/>
         </w:rPr>
-        <w:t>getTopEmpleadosConMasCantidadDeServicios</w:t>
+        <w:t>getTopEmpleadosConMas</w:t>
+      </w:r>
+      <w:r>
+        <w:rPr>
+          <w:b/>
+        </w:rPr>
+        <w:t>Horas</w:t>
+      </w:r>
+      <w:r>
+        <w:rPr>
+          <w:b/>
+        </w:rPr>
+        <w:t>dDeServicios</w:t>
       </w:r>
       <w:proofErr w:type="spellEnd"/>
       <w:r>
@@ -2681,12 +2772,118 @@
     <w:p>
       <w:pPr>
         <w:jc w:val="both"/>
+        <w:rPr>
+          <w:b/>
+        </w:rPr>
+      </w:pPr>
+      <w:r>
+        <w:t xml:space="preserve">5 – </w:t>
+      </w:r>
+      <w:r>
+        <w:rPr>
+          <w:rStyle w:val="Ttulo4Car"/>
+        </w:rPr>
+        <w:t xml:space="preserve">Archivos </w:t>
+      </w:r>
+      <w:r>
+        <w:t xml:space="preserve"> Ruta Aplicación en </w:t>
+      </w:r>
+      <w:proofErr w:type="spellStart"/>
+      <w:r>
+        <w:t>index.ts</w:t>
+      </w:r>
+      <w:proofErr w:type="spellEnd"/>
+      <w:proofErr w:type="gramStart"/>
+      <w:r>
+        <w:rPr>
+          <w:b/>
+        </w:rPr>
+        <w:t xml:space="preserve">:  </w:t>
+      </w:r>
+      <w:proofErr w:type="spellStart"/>
+      <w:r>
+        <w:rPr>
+          <w:b/>
+        </w:rPr>
+        <w:t>server.app.use</w:t>
+      </w:r>
+      <w:proofErr w:type="spellEnd"/>
+      <w:proofErr w:type="gramEnd"/>
+      <w:r>
+        <w:rPr>
+          <w:b/>
+        </w:rPr>
+        <w:t>('/</w:t>
+      </w:r>
+      <w:r>
+        <w:rPr>
+          <w:b/>
+        </w:rPr>
+        <w:t xml:space="preserve">archivos, </w:t>
+      </w:r>
+      <w:proofErr w:type="spellStart"/>
+      <w:r>
+        <w:rPr>
+          <w:b/>
+        </w:rPr>
+        <w:t>archivos</w:t>
+      </w:r>
+      <w:r>
+        <w:rPr>
+          <w:b/>
+        </w:rPr>
+        <w:t>Routes</w:t>
+      </w:r>
+      <w:proofErr w:type="spellEnd"/>
+      <w:r>
+        <w:rPr>
+          <w:b/>
+        </w:rPr>
+        <w:t>);</w:t>
+      </w:r>
+    </w:p>
+    <w:p>
+      <w:pPr>
+        <w:jc w:val="both"/>
+        <w:rPr>
+          <w:b/>
+        </w:rPr>
+      </w:pPr>
+      <w:r>
+        <w:rPr>
+          <w:b/>
+        </w:rPr>
+        <w:t xml:space="preserve">Ruta para el </w:t>
+      </w:r>
+      <w:proofErr w:type="spellStart"/>
+      <w:r>
+        <w:rPr>
+          <w:b/>
+        </w:rPr>
+        <w:t>storage</w:t>
+      </w:r>
+      <w:proofErr w:type="spellEnd"/>
+      <w:r>
+        <w:rPr>
+          <w:b/>
+        </w:rPr>
+        <w:t xml:space="preserve">  de archivos e imágenes</w:t>
+      </w:r>
+    </w:p>
+    <w:p>
+      <w:pPr>
+        <w:jc w:val="both"/>
+      </w:pPr>
+    </w:p>
+    <w:p>
+      <w:pPr>
+        <w:jc w:val="both"/>
       </w:pPr>
       <w:r>
         <w:t xml:space="preserve">AHÍ </w:t>
       </w:r>
       <w:r>
-        <w:t>TENDRIAMOS 5</w:t>
+        <w:t>TENDRIAMOS 6</w:t>
       </w:r>
       <w:r>
         <w:t xml:space="preserve"> SERVICIOS GRANDES E IMPORTANTES. RESTAN OTROS Q SON </w:t>
@@ -2742,6 +2939,7 @@
         <w:jc w:val="both"/>
       </w:pPr>
       <w:r>
+        <w:lastRenderedPageBreak/>
         <w:t>-Roles Usuarios</w:t>
       </w:r>
     </w:p>
@@ -2758,7 +2956,6 @@
         <w:jc w:val="both"/>
       </w:pPr>
       <w:r>
-        <w:lastRenderedPageBreak/>
         <w:t>-Cálculos y Reportes y Estadísticas</w:t>
       </w:r>
     </w:p>

</xml_diff>